<commit_message>
Rozdział 4 - overloading
</commit_message>
<xml_diff>
--- a/Egzamin Oracle/Review Questions - Chapter 3.docx
+++ b/Egzamin Oracle/Review Questions - Chapter 3.docx
@@ -13,6 +13,9 @@
       <w:r>
         <w:t>G</w:t>
       </w:r>
+      <w:r>
+        <w:t xml:space="preserve"> 1/1</w:t>
+      </w:r>
     </w:p>
     <w:p>
       <w:pPr>
@@ -25,6 +28,9 @@
       <w:r>
         <w:t xml:space="preserve">A, c, d, </w:t>
       </w:r>
+      <w:r>
+        <w:t xml:space="preserve"> 3/3</w:t>
+      </w:r>
     </w:p>
     <w:p>
       <w:pPr>
@@ -37,6 +43,9 @@
       <w:r>
         <w:t xml:space="preserve">B, c, e, </w:t>
       </w:r>
+      <w:r>
+        <w:t xml:space="preserve"> 3/3</w:t>
+      </w:r>
     </w:p>
     <w:p>
       <w:pPr>
@@ -49,6 +58,9 @@
       <w:r>
         <w:t>B</w:t>
       </w:r>
+      <w:r>
+        <w:t xml:space="preserve"> 1/1</w:t>
+      </w:r>
     </w:p>
     <w:p>
       <w:pPr>
@@ -61,6 +73,9 @@
       <w:r>
         <w:t>E</w:t>
       </w:r>
+      <w:r>
+        <w:t xml:space="preserve"> 0/1</w:t>
+      </w:r>
     </w:p>
     <w:p>
       <w:pPr>
@@ -73,6 +88,9 @@
       <w:r>
         <w:t>B</w:t>
       </w:r>
+      <w:r>
+        <w:t xml:space="preserve"> 1/1</w:t>
+      </w:r>
     </w:p>
     <w:p>
       <w:pPr>
@@ -85,334 +103,409 @@
       <w:r>
         <w:t>E</w:t>
       </w:r>
-    </w:p>
-    <w:p>
-      <w:pPr>
-        <w:pStyle w:val="Akapitzlist"/>
-        <w:numPr>
-          <w:ilvl w:val="0"/>
-          <w:numId w:val="1"/>
-        </w:numPr>
-      </w:pPr>
+      <w:r>
+        <w:t xml:space="preserve"> 1/3</w:t>
+      </w:r>
+    </w:p>
+    <w:p>
+      <w:pPr>
+        <w:pStyle w:val="Akapitzlist"/>
+        <w:numPr>
+          <w:ilvl w:val="0"/>
+          <w:numId w:val="1"/>
+        </w:numPr>
+      </w:pPr>
+      <w:r>
+        <w:t>A, c,d</w:t>
+      </w:r>
+      <w:r>
+        <w:t xml:space="preserve"> 2/3</w:t>
+      </w:r>
+    </w:p>
+    <w:p>
+      <w:pPr>
+        <w:pStyle w:val="Akapitzlist"/>
+        <w:numPr>
+          <w:ilvl w:val="0"/>
+          <w:numId w:val="1"/>
+        </w:numPr>
+      </w:pPr>
+      <w:r>
+        <w:t>C</w:t>
+      </w:r>
+      <w:r>
+        <w:t xml:space="preserve"> 1/1</w:t>
+      </w:r>
+    </w:p>
+    <w:p>
+      <w:pPr>
+        <w:pStyle w:val="Akapitzlist"/>
+        <w:numPr>
+          <w:ilvl w:val="0"/>
+          <w:numId w:val="1"/>
+        </w:numPr>
+      </w:pPr>
+      <w:r>
+        <w:t>C</w:t>
+      </w:r>
+      <w:r>
+        <w:t xml:space="preserve"> 0/1</w:t>
+      </w:r>
+    </w:p>
+    <w:p>
+      <w:pPr>
+        <w:pStyle w:val="Akapitzlist"/>
+        <w:numPr>
+          <w:ilvl w:val="0"/>
+          <w:numId w:val="1"/>
+        </w:numPr>
+      </w:pPr>
+      <w:r>
+        <w:t>E</w:t>
+      </w:r>
+      <w:r>
+        <w:t xml:space="preserve"> 1/1</w:t>
+      </w:r>
+    </w:p>
+    <w:p>
+      <w:pPr>
+        <w:pStyle w:val="Akapitzlist"/>
+        <w:numPr>
+          <w:ilvl w:val="0"/>
+          <w:numId w:val="1"/>
+        </w:numPr>
+      </w:pPr>
+      <w:r>
+        <w:t>A</w:t>
+      </w:r>
+      <w:r>
+        <w:t xml:space="preserve"> 1/1</w:t>
+      </w:r>
+    </w:p>
+    <w:p>
+      <w:pPr>
+        <w:pStyle w:val="Akapitzlist"/>
+        <w:numPr>
+          <w:ilvl w:val="0"/>
+          <w:numId w:val="1"/>
+        </w:numPr>
+      </w:pPr>
+      <w:r>
+        <w:t>E</w:t>
+      </w:r>
+      <w:r>
+        <w:t xml:space="preserve"> 0/1</w:t>
+      </w:r>
+    </w:p>
+    <w:p>
+      <w:pPr>
+        <w:pStyle w:val="Akapitzlist"/>
+        <w:numPr>
+          <w:ilvl w:val="0"/>
+          <w:numId w:val="1"/>
+        </w:numPr>
+      </w:pPr>
+      <w:r>
+        <w:t>A, c</w:t>
+      </w:r>
+      <w:r>
+        <w:t xml:space="preserve"> 2/2</w:t>
+      </w:r>
+    </w:p>
+    <w:p>
+      <w:pPr>
+        <w:pStyle w:val="Akapitzlist"/>
+        <w:numPr>
+          <w:ilvl w:val="0"/>
+          <w:numId w:val="1"/>
+        </w:numPr>
+      </w:pPr>
+      <w:r>
+        <w:t>B, e, f.</w:t>
+      </w:r>
+      <w:r>
+        <w:t xml:space="preserve"> 2/3</w:t>
+      </w:r>
+    </w:p>
+    <w:p>
+      <w:pPr>
+        <w:pStyle w:val="Akapitzlist"/>
+        <w:numPr>
+          <w:ilvl w:val="0"/>
+          <w:numId w:val="1"/>
+        </w:numPr>
+      </w:pPr>
+      <w:r>
+        <w:t>C</w:t>
+      </w:r>
+      <w:r>
+        <w:t xml:space="preserve"> 1/1</w:t>
+      </w:r>
+    </w:p>
+    <w:p>
+      <w:pPr>
+        <w:pStyle w:val="Akapitzlist"/>
+        <w:numPr>
+          <w:ilvl w:val="0"/>
+          <w:numId w:val="1"/>
+        </w:numPr>
+      </w:pPr>
+      <w:r>
+        <w:t>B, f</w:t>
+      </w:r>
+      <w:r>
+        <w:t xml:space="preserve"> 0/1</w:t>
+      </w:r>
+    </w:p>
+    <w:p>
+      <w:pPr>
+        <w:pStyle w:val="Akapitzlist"/>
+        <w:numPr>
+          <w:ilvl w:val="0"/>
+          <w:numId w:val="1"/>
+        </w:numPr>
+      </w:pPr>
+      <w:r>
+        <w:t xml:space="preserve">B, c, d, e, </w:t>
+      </w:r>
+      <w:r>
+        <w:t xml:space="preserve"> 3/4</w:t>
+      </w:r>
+    </w:p>
+    <w:p>
+      <w:pPr>
+        <w:pStyle w:val="Akapitzlist"/>
+        <w:numPr>
+          <w:ilvl w:val="0"/>
+          <w:numId w:val="1"/>
+        </w:numPr>
+      </w:pPr>
+      <w:r>
+        <w:t>A,b c,</w:t>
+      </w:r>
+      <w:r>
+        <w:t xml:space="preserve"> 2/3</w:t>
+      </w:r>
+    </w:p>
+    <w:p>
+      <w:pPr>
+        <w:pStyle w:val="Akapitzlist"/>
+        <w:numPr>
+          <w:ilvl w:val="0"/>
+          <w:numId w:val="1"/>
+        </w:numPr>
+      </w:pPr>
+      <w:r>
+        <w:t>D</w:t>
+      </w:r>
+      <w:r>
+        <w:t xml:space="preserve"> 1/1</w:t>
+      </w:r>
+    </w:p>
+    <w:p>
+      <w:pPr>
+        <w:pStyle w:val="Akapitzlist"/>
+        <w:numPr>
+          <w:ilvl w:val="0"/>
+          <w:numId w:val="1"/>
+        </w:numPr>
+      </w:pPr>
+      <w:r>
+        <w:t>C</w:t>
+      </w:r>
+      <w:r>
+        <w:t xml:space="preserve"> 1/1</w:t>
+      </w:r>
+    </w:p>
+    <w:p>
+      <w:pPr>
+        <w:pStyle w:val="Akapitzlist"/>
+        <w:numPr>
+          <w:ilvl w:val="0"/>
+          <w:numId w:val="1"/>
+        </w:numPr>
+      </w:pPr>
+      <w:r>
+        <w:t>D</w:t>
+      </w:r>
+      <w:r>
+        <w:t xml:space="preserve"> 1/1</w:t>
+      </w:r>
+    </w:p>
+    <w:p>
+      <w:pPr>
+        <w:pStyle w:val="Akapitzlist"/>
+        <w:numPr>
+          <w:ilvl w:val="0"/>
+          <w:numId w:val="1"/>
+        </w:numPr>
+      </w:pPr>
+      <w:r>
+        <w:t>A</w:t>
+      </w:r>
+      <w:r>
+        <w:t xml:space="preserve"> 1/1</w:t>
+      </w:r>
+    </w:p>
+    <w:p>
+      <w:pPr>
+        <w:pStyle w:val="Akapitzlist"/>
+        <w:numPr>
+          <w:ilvl w:val="0"/>
+          <w:numId w:val="1"/>
+        </w:numPr>
+      </w:pPr>
+      <w:r>
+        <w:t>C</w:t>
+      </w:r>
+      <w:r>
+        <w:t xml:space="preserve"> 1/1</w:t>
+      </w:r>
+    </w:p>
+    <w:p>
+      <w:pPr>
+        <w:pStyle w:val="Akapitzlist"/>
+        <w:numPr>
+          <w:ilvl w:val="0"/>
+          <w:numId w:val="1"/>
+        </w:numPr>
+      </w:pPr>
+      <w:r>
+        <w:t>C</w:t>
+      </w:r>
+      <w:r>
+        <w:t xml:space="preserve"> 0/1</w:t>
+      </w:r>
+    </w:p>
+    <w:p>
+      <w:pPr>
+        <w:pStyle w:val="Akapitzlist"/>
+        <w:numPr>
+          <w:ilvl w:val="0"/>
+          <w:numId w:val="1"/>
+        </w:numPr>
+      </w:pPr>
+      <w:r>
+        <w:t>A,c</w:t>
+      </w:r>
+      <w:r>
+        <w:t xml:space="preserve"> 1/3</w:t>
+      </w:r>
+    </w:p>
+    <w:p>
+      <w:pPr>
+        <w:pStyle w:val="Akapitzlist"/>
+        <w:numPr>
+          <w:ilvl w:val="0"/>
+          <w:numId w:val="1"/>
+        </w:numPr>
+      </w:pPr>
+      <w:r>
+        <w:t>B</w:t>
+      </w:r>
+      <w:r>
+        <w:t xml:space="preserve"> 1/1</w:t>
+      </w:r>
+    </w:p>
+    <w:p>
+      <w:pPr>
+        <w:pStyle w:val="Akapitzlist"/>
+        <w:numPr>
+          <w:ilvl w:val="0"/>
+          <w:numId w:val="1"/>
+        </w:numPr>
+      </w:pPr>
+      <w:r>
+        <w:t>D,f</w:t>
+      </w:r>
+      <w:r>
+        <w:t xml:space="preserve"> 2/2</w:t>
+      </w:r>
+    </w:p>
+    <w:p>
+      <w:pPr>
+        <w:pStyle w:val="Akapitzlist"/>
+        <w:numPr>
+          <w:ilvl w:val="0"/>
+          <w:numId w:val="1"/>
+        </w:numPr>
+      </w:pPr>
+      <w:r>
+        <w:t>B</w:t>
+      </w:r>
+      <w:r>
+        <w:t xml:space="preserve"> 0/1</w:t>
+      </w:r>
+    </w:p>
+    <w:p>
+      <w:pPr>
+        <w:pStyle w:val="Akapitzlist"/>
+        <w:numPr>
+          <w:ilvl w:val="0"/>
+          <w:numId w:val="1"/>
+        </w:numPr>
+      </w:pPr>
+      <w:r>
+        <w:t>F</w:t>
+      </w:r>
+      <w:r>
+        <w:t xml:space="preserve"> 1/1</w:t>
+      </w:r>
+    </w:p>
+    <w:p>
+      <w:pPr>
+        <w:pStyle w:val="Akapitzlist"/>
+        <w:numPr>
+          <w:ilvl w:val="0"/>
+          <w:numId w:val="1"/>
+        </w:numPr>
+      </w:pPr>
+      <w:r>
+        <w:t>B</w:t>
+      </w:r>
+      <w:r>
+        <w:t xml:space="preserve"> 1/1</w:t>
+      </w:r>
+    </w:p>
+    <w:p>
+      <w:pPr>
+        <w:pStyle w:val="Akapitzlist"/>
+        <w:numPr>
+          <w:ilvl w:val="0"/>
+          <w:numId w:val="1"/>
+        </w:numPr>
+      </w:pPr>
+      <w:r>
+        <w:t>A</w:t>
+      </w:r>
+      <w:r>
+        <w:t xml:space="preserve"> 0/1</w:t>
+      </w:r>
+    </w:p>
+    <w:p>
+      <w:pPr>
+        <w:pStyle w:val="Akapitzlist"/>
+        <w:numPr>
+          <w:ilvl w:val="0"/>
+          <w:numId w:val="1"/>
+        </w:numPr>
+      </w:pPr>
+      <w:r>
+        <w:t>E</w:t>
+      </w:r>
+      <w:r>
+        <w:t xml:space="preserve"> 0/1</w:t>
+      </w:r>
+    </w:p>
+    <w:p>
+      <w:pPr>
+        <w:ind w:left="360"/>
+      </w:pPr>
+      <w:r>
+        <w:t>Result: 18/33</w:t>
+      </w:r>
       <w:bookmarkStart w:id="0" w:name="_GoBack"/>
-      <w:r>
-        <w:t xml:space="preserve">A, </w:t>
-      </w:r>
-      <w:proofErr w:type="spellStart"/>
-      <w:r>
-        <w:t>c,d</w:t>
-      </w:r>
-      <w:proofErr w:type="spellEnd"/>
-    </w:p>
-    <w:bookmarkEnd w:id="0"/>
-    <w:p>
-      <w:pPr>
-        <w:pStyle w:val="Akapitzlist"/>
-        <w:numPr>
-          <w:ilvl w:val="0"/>
-          <w:numId w:val="1"/>
-        </w:numPr>
-      </w:pPr>
-      <w:r>
-        <w:t>C</w:t>
-      </w:r>
-    </w:p>
-    <w:p>
-      <w:pPr>
-        <w:pStyle w:val="Akapitzlist"/>
-        <w:numPr>
-          <w:ilvl w:val="0"/>
-          <w:numId w:val="1"/>
-        </w:numPr>
-      </w:pPr>
-      <w:r>
-        <w:t>C</w:t>
-      </w:r>
-    </w:p>
-    <w:p>
-      <w:pPr>
-        <w:pStyle w:val="Akapitzlist"/>
-        <w:numPr>
-          <w:ilvl w:val="0"/>
-          <w:numId w:val="1"/>
-        </w:numPr>
-      </w:pPr>
-      <w:r>
-        <w:t>E</w:t>
-      </w:r>
-    </w:p>
-    <w:p>
-      <w:pPr>
-        <w:pStyle w:val="Akapitzlist"/>
-        <w:numPr>
-          <w:ilvl w:val="0"/>
-          <w:numId w:val="1"/>
-        </w:numPr>
-      </w:pPr>
-      <w:r>
-        <w:t>A</w:t>
-      </w:r>
-    </w:p>
-    <w:p>
-      <w:pPr>
-        <w:pStyle w:val="Akapitzlist"/>
-        <w:numPr>
-          <w:ilvl w:val="0"/>
-          <w:numId w:val="1"/>
-        </w:numPr>
-      </w:pPr>
-      <w:r>
-        <w:t>E</w:t>
-      </w:r>
-    </w:p>
-    <w:p>
-      <w:pPr>
-        <w:pStyle w:val="Akapitzlist"/>
-        <w:numPr>
-          <w:ilvl w:val="0"/>
-          <w:numId w:val="1"/>
-        </w:numPr>
-      </w:pPr>
-      <w:r>
-        <w:t>A, c</w:t>
-      </w:r>
-    </w:p>
-    <w:p>
-      <w:pPr>
-        <w:pStyle w:val="Akapitzlist"/>
-        <w:numPr>
-          <w:ilvl w:val="0"/>
-          <w:numId w:val="1"/>
-        </w:numPr>
-      </w:pPr>
-      <w:r>
-        <w:t>B, e, f.</w:t>
-      </w:r>
-    </w:p>
-    <w:p>
-      <w:pPr>
-        <w:pStyle w:val="Akapitzlist"/>
-        <w:numPr>
-          <w:ilvl w:val="0"/>
-          <w:numId w:val="1"/>
-        </w:numPr>
-      </w:pPr>
-      <w:r>
-        <w:t>C</w:t>
-      </w:r>
-    </w:p>
-    <w:p>
-      <w:pPr>
-        <w:pStyle w:val="Akapitzlist"/>
-        <w:numPr>
-          <w:ilvl w:val="0"/>
-          <w:numId w:val="1"/>
-        </w:numPr>
-      </w:pPr>
-      <w:r>
-        <w:t>B, f</w:t>
-      </w:r>
-    </w:p>
-    <w:p>
-      <w:pPr>
-        <w:pStyle w:val="Akapitzlist"/>
-        <w:numPr>
-          <w:ilvl w:val="0"/>
-          <w:numId w:val="1"/>
-        </w:numPr>
-      </w:pPr>
-      <w:r>
-        <w:t xml:space="preserve">B, c, d, e, </w:t>
-      </w:r>
-    </w:p>
-    <w:p>
-      <w:pPr>
-        <w:pStyle w:val="Akapitzlist"/>
-        <w:numPr>
-          <w:ilvl w:val="0"/>
-          <w:numId w:val="1"/>
-        </w:numPr>
-      </w:pPr>
-      <w:proofErr w:type="spellStart"/>
-      <w:r>
-        <w:t>A,b</w:t>
-      </w:r>
-      <w:proofErr w:type="spellEnd"/>
-      <w:r>
-        <w:t xml:space="preserve"> c,</w:t>
-      </w:r>
-    </w:p>
-    <w:p>
-      <w:pPr>
-        <w:pStyle w:val="Akapitzlist"/>
-        <w:numPr>
-          <w:ilvl w:val="0"/>
-          <w:numId w:val="1"/>
-        </w:numPr>
-      </w:pPr>
-      <w:r>
-        <w:t>D</w:t>
-      </w:r>
-    </w:p>
-    <w:p>
-      <w:pPr>
-        <w:pStyle w:val="Akapitzlist"/>
-        <w:numPr>
-          <w:ilvl w:val="0"/>
-          <w:numId w:val="1"/>
-        </w:numPr>
-      </w:pPr>
-      <w:r>
-        <w:t>C</w:t>
-      </w:r>
-    </w:p>
-    <w:p>
-      <w:pPr>
-        <w:pStyle w:val="Akapitzlist"/>
-        <w:numPr>
-          <w:ilvl w:val="0"/>
-          <w:numId w:val="1"/>
-        </w:numPr>
-      </w:pPr>
-      <w:r>
-        <w:t>D</w:t>
-      </w:r>
-    </w:p>
-    <w:p>
-      <w:pPr>
-        <w:pStyle w:val="Akapitzlist"/>
-        <w:numPr>
-          <w:ilvl w:val="0"/>
-          <w:numId w:val="1"/>
-        </w:numPr>
-      </w:pPr>
-      <w:r>
-        <w:t>A</w:t>
-      </w:r>
-    </w:p>
-    <w:p>
-      <w:pPr>
-        <w:pStyle w:val="Akapitzlist"/>
-        <w:numPr>
-          <w:ilvl w:val="0"/>
-          <w:numId w:val="1"/>
-        </w:numPr>
-      </w:pPr>
-      <w:r>
-        <w:t>C</w:t>
-      </w:r>
-    </w:p>
-    <w:p>
-      <w:pPr>
-        <w:pStyle w:val="Akapitzlist"/>
-        <w:numPr>
-          <w:ilvl w:val="0"/>
-          <w:numId w:val="1"/>
-        </w:numPr>
-      </w:pPr>
-      <w:r>
-        <w:t>C</w:t>
-      </w:r>
-    </w:p>
-    <w:p>
-      <w:pPr>
-        <w:pStyle w:val="Akapitzlist"/>
-        <w:numPr>
-          <w:ilvl w:val="0"/>
-          <w:numId w:val="1"/>
-        </w:numPr>
-      </w:pPr>
-      <w:proofErr w:type="spellStart"/>
-      <w:r>
-        <w:t>A,c</w:t>
-      </w:r>
-      <w:proofErr w:type="spellEnd"/>
-    </w:p>
-    <w:p>
-      <w:pPr>
-        <w:pStyle w:val="Akapitzlist"/>
-        <w:numPr>
-          <w:ilvl w:val="0"/>
-          <w:numId w:val="1"/>
-        </w:numPr>
-      </w:pPr>
-      <w:r>
-        <w:t>B</w:t>
-      </w:r>
-    </w:p>
-    <w:p>
-      <w:pPr>
-        <w:pStyle w:val="Akapitzlist"/>
-        <w:numPr>
-          <w:ilvl w:val="0"/>
-          <w:numId w:val="1"/>
-        </w:numPr>
-      </w:pPr>
-      <w:proofErr w:type="spellStart"/>
-      <w:r>
-        <w:t>D,f</w:t>
-      </w:r>
-      <w:proofErr w:type="spellEnd"/>
-    </w:p>
-    <w:p>
-      <w:pPr>
-        <w:pStyle w:val="Akapitzlist"/>
-        <w:numPr>
-          <w:ilvl w:val="0"/>
-          <w:numId w:val="1"/>
-        </w:numPr>
-      </w:pPr>
-      <w:r>
-        <w:t>B</w:t>
-      </w:r>
-    </w:p>
-    <w:p>
-      <w:pPr>
-        <w:pStyle w:val="Akapitzlist"/>
-        <w:numPr>
-          <w:ilvl w:val="0"/>
-          <w:numId w:val="1"/>
-        </w:numPr>
-      </w:pPr>
-      <w:r>
-        <w:t>F</w:t>
-      </w:r>
-    </w:p>
-    <w:p>
-      <w:pPr>
-        <w:pStyle w:val="Akapitzlist"/>
-        <w:numPr>
-          <w:ilvl w:val="0"/>
-          <w:numId w:val="1"/>
-        </w:numPr>
-      </w:pPr>
-      <w:r>
-        <w:t>B</w:t>
-      </w:r>
-    </w:p>
-    <w:p>
-      <w:pPr>
-        <w:pStyle w:val="Akapitzlist"/>
-        <w:numPr>
-          <w:ilvl w:val="0"/>
-          <w:numId w:val="1"/>
-        </w:numPr>
-      </w:pPr>
-      <w:r>
-        <w:t>A</w:t>
-      </w:r>
-    </w:p>
-    <w:p>
-      <w:pPr>
-        <w:pStyle w:val="Akapitzlist"/>
-        <w:numPr>
-          <w:ilvl w:val="0"/>
-          <w:numId w:val="1"/>
-        </w:numPr>
-      </w:pPr>
-      <w:r>
-        <w:t>E</w:t>
-      </w:r>
+      <w:bookmarkEnd w:id="0"/>
     </w:p>
     <w:p>
       <w:pPr>
@@ -646,6 +739,7 @@
     <w:lsdException w:name="HTML Sample" w:semiHidden="1" w:unhideWhenUsed="1"/>
     <w:lsdException w:name="HTML Typewriter" w:semiHidden="1" w:unhideWhenUsed="1"/>
     <w:lsdException w:name="HTML Variable" w:semiHidden="1" w:unhideWhenUsed="1"/>
+    <w:lsdException w:name="Normal Table" w:semiHidden="1" w:unhideWhenUsed="1"/>
     <w:lsdException w:name="annotation subject" w:semiHidden="1" w:unhideWhenUsed="1"/>
     <w:lsdException w:name="No List" w:semiHidden="1" w:unhideWhenUsed="1"/>
     <w:lsdException w:name="Outline List 1" w:semiHidden="1" w:unhideWhenUsed="1"/>
@@ -692,8 +786,10 @@
     <w:lsdException w:name="Table Subtle 2" w:semiHidden="1" w:unhideWhenUsed="1"/>
     <w:lsdException w:name="Table Web 1" w:semiHidden="1" w:unhideWhenUsed="1"/>
     <w:lsdException w:name="Table Web 2" w:semiHidden="1" w:unhideWhenUsed="1"/>
+    <w:lsdException w:name="Table Web 3" w:semiHidden="1" w:unhideWhenUsed="1"/>
     <w:lsdException w:name="Balloon Text" w:semiHidden="1" w:unhideWhenUsed="1"/>
     <w:lsdException w:name="Table Grid" w:uiPriority="39"/>
+    <w:lsdException w:name="Table Theme" w:semiHidden="1" w:unhideWhenUsed="1"/>
     <w:lsdException w:name="Placeholder Text" w:semiHidden="1"/>
     <w:lsdException w:name="No Spacing" w:uiPriority="1" w:qFormat="1"/>
     <w:lsdException w:name="Light Shading" w:uiPriority="60"/>

</xml_diff>